<commit_message>
final version of site
</commit_message>
<xml_diff>
--- a/ИИ/SHI#1_Trembitskyi.docx
+++ b/ИИ/SHI#1_Trembitskyi.docx
@@ -371,7 +371,17 @@
           <w:sz w:val="28"/>
           <w:lang w:val="ru-RU"/>
         </w:rPr>
-        <w:t>Трембыцький</w:t>
+        <w:t>Трембиц</w:t>
+      </w:r>
+      <w:bookmarkStart w:id="0" w:name="_GoBack"/>
+      <w:bookmarkEnd w:id="0"/>
+      <w:r>
+        <w:rPr>
+          <w:rFonts w:ascii="Times New Roman" w:hAnsi="Times New Roman"/>
+          <w:sz w:val="28"/>
+          <w:lang w:val="ru-RU"/>
+        </w:rPr>
+        <w:t>кий</w:t>
       </w:r>
       <w:proofErr w:type="spellEnd"/>
       <w:r>
@@ -13846,8 +13856,6 @@
           </wp:inline>
         </w:drawing>
       </w:r>
-      <w:bookmarkStart w:id="0" w:name="_GoBack"/>
-      <w:bookmarkEnd w:id="0"/>
     </w:p>
     <w:p>
       <w:pPr>

</xml_diff>